<commit_message>
update bottom tool button
</commit_message>
<xml_diff>
--- a/docs/2017年6月22日问题汇总.docx
+++ b/docs/2017年6月22日问题汇总.docx
@@ -113,6 +113,8 @@
       <w:r>
         <w:t>修改时间后的操作成功提示</w:t>
       </w:r>
+      <w:bookmarkStart w:id="0" w:name="_GoBack"/>
+      <w:bookmarkEnd w:id="0"/>
     </w:p>
     <w:p>
       <w:pPr>
@@ -149,8 +151,14 @@
           <w:numId w:val="1"/>
         </w:numPr>
         <w:ind w:firstLineChars="0"/>
-      </w:pPr>
-      <w:r>
+        <w:rPr>
+          <w:strike/>
+        </w:rPr>
+      </w:pPr>
+      <w:r>
+        <w:rPr>
+          <w:strike/>
+        </w:rPr>
         <w:t>亮度键要有反应</w:t>
       </w:r>
     </w:p>
@@ -162,22 +170,28 @@
           <w:numId w:val="1"/>
         </w:numPr>
         <w:ind w:firstLineChars="0"/>
+        <w:rPr>
+          <w:strike/>
+        </w:rPr>
       </w:pPr>
       <w:r>
         <w:rPr>
           <w:rFonts w:hint="eastAsia"/>
+          <w:strike/>
         </w:rPr>
         <w:t>单击图片或视频的预览图时是查看图片或播放视频，当选中编辑时可以选择图片或视频，选中的可以进行删除、复制到</w:t>
       </w:r>
       <w:r>
         <w:rPr>
           <w:rFonts w:hint="eastAsia"/>
+          <w:strike/>
         </w:rPr>
         <w:t>U</w:t>
       </w:r>
       <w:r>
         <w:rPr>
           <w:rFonts w:hint="eastAsia"/>
+          <w:strike/>
         </w:rPr>
         <w:t>盘等操作</w:t>
       </w:r>
@@ -247,10 +261,7 @@
     <w:p/>
     <w:p/>
     <w:p/>
-    <w:p>
-      <w:bookmarkStart w:id="0" w:name="_GoBack"/>
-      <w:bookmarkEnd w:id="0"/>
-    </w:p>
+    <w:p/>
     <w:p/>
     <w:p/>
     <w:p/>

</xml_diff>